<commit_message>
Add excercise 2.5 to report
</commit_message>
<xml_diff>
--- a/Report.docx
+++ b/Report.docx
@@ -6,13 +6,22 @@
       <w:pPr>
         <w:rPr>
           <w:rFonts w:ascii="Times New Roman" w:hAnsi="Times New Roman" w:cs="Times New Roman"/>
-        </w:rPr>
-      </w:pPr>
-      <w:r>
-        <w:rPr>
-          <w:rFonts w:ascii="Times New Roman" w:hAnsi="Times New Roman" w:cs="Times New Roman"/>
-        </w:rPr>
-        <w:t>Exercise 2.1: INTEGRATION USING SIMPSON’S RULE</w:t>
+          <w:b/>
+        </w:rPr>
+      </w:pPr>
+      <w:r>
+        <w:rPr>
+          <w:rFonts w:ascii="Times New Roman" w:hAnsi="Times New Roman" w:cs="Times New Roman"/>
+          <w:b/>
+        </w:rPr>
+        <w:t>EXERCISE</w:t>
+      </w:r>
+      <w:r>
+        <w:rPr>
+          <w:rFonts w:ascii="Times New Roman" w:hAnsi="Times New Roman" w:cs="Times New Roman"/>
+          <w:b/>
+        </w:rPr>
+        <w:t xml:space="preserve"> 2.1: INTEGRATION USING SIMPSON’S RULE</w:t>
       </w:r>
     </w:p>
     <w:p>
@@ -1076,13 +1085,36 @@
         <w:ind w:left="360"/>
         <w:rPr>
           <w:rFonts w:ascii="Times New Roman" w:hAnsi="Times New Roman" w:cs="Times New Roman"/>
-        </w:rPr>
-      </w:pPr>
-      <w:r>
-        <w:rPr>
-          <w:rFonts w:ascii="Times New Roman" w:hAnsi="Times New Roman" w:cs="Times New Roman"/>
-        </w:rPr>
-        <w:t>Exercise 2.2 Maxwell Speed Distribution</w:t>
+          <w:b/>
+        </w:rPr>
+      </w:pPr>
+      <w:r>
+        <w:rPr>
+          <w:rFonts w:ascii="Times New Roman" w:hAnsi="Times New Roman" w:cs="Times New Roman"/>
+          <w:b/>
+        </w:rPr>
+        <w:t>EXERCISE</w:t>
+      </w:r>
+      <w:r>
+        <w:rPr>
+          <w:rFonts w:ascii="Times New Roman" w:hAnsi="Times New Roman" w:cs="Times New Roman"/>
+          <w:b/>
+        </w:rPr>
+        <w:t xml:space="preserve"> </w:t>
+      </w:r>
+      <w:r>
+        <w:rPr>
+          <w:rFonts w:ascii="Times New Roman" w:hAnsi="Times New Roman" w:cs="Times New Roman"/>
+          <w:b/>
+        </w:rPr>
+        <w:t xml:space="preserve">2.2 </w:t>
+      </w:r>
+      <w:r>
+        <w:rPr>
+          <w:rFonts w:ascii="Times New Roman" w:hAnsi="Times New Roman" w:cs="Times New Roman"/>
+          <w:b/>
+        </w:rPr>
+        <w:t>MAXWELL SPEED DISTRIBUTION</w:t>
       </w:r>
     </w:p>
     <w:p>
@@ -1279,13 +1311,7 @@
               <w:rPr>
                 <w:rFonts w:ascii="Cambria Math" w:hAnsi="Cambria Math" w:cs="Times New Roman"/>
               </w:rPr>
-              <m:t>-</m:t>
-            </m:r>
-            <m:r>
-              <w:rPr>
-                <w:rFonts w:ascii="Cambria Math" w:hAnsi="Cambria Math" w:cs="Times New Roman"/>
-              </w:rPr>
-              <m:t>9</m:t>
+              <m:t>-9</m:t>
             </m:r>
           </m:sup>
         </m:sSup>
@@ -1350,13 +1376,7 @@
               <w:rPr>
                 <w:rFonts w:ascii="Cambria Math" w:hAnsi="Cambria Math" w:cs="Times New Roman"/>
               </w:rPr>
-              <m:t>-</m:t>
-            </m:r>
-            <m:r>
-              <w:rPr>
-                <w:rFonts w:ascii="Cambria Math" w:hAnsi="Cambria Math" w:cs="Times New Roman"/>
-              </w:rPr>
-              <m:t xml:space="preserve">7 </m:t>
+              <m:t xml:space="preserve">-7 </m:t>
             </m:r>
           </m:sup>
         </m:sSup>
@@ -1500,13 +1520,7 @@
         <w:rPr>
           <w:rFonts w:ascii="Times New Roman" w:hAnsi="Times New Roman" w:cs="Times New Roman"/>
         </w:rPr>
-        <w:t xml:space="preserve"> molecules, m = 4</w:t>
-      </w:r>
-      <w:r>
-        <w:rPr>
-          <w:rFonts w:ascii="Times New Roman" w:hAnsi="Times New Roman" w:cs="Times New Roman"/>
-        </w:rPr>
-        <w:t xml:space="preserve">.65 x </w:t>
+        <w:t xml:space="preserve"> molecules, m = 4.65 x </w:t>
       </w:r>
       <m:oMath>
         <m:sSup>
@@ -1531,13 +1545,7 @@
               <w:rPr>
                 <w:rFonts w:ascii="Cambria Math" w:hAnsi="Cambria Math" w:cs="Times New Roman"/>
               </w:rPr>
-              <m:t>-</m:t>
-            </m:r>
-            <m:r>
-              <w:rPr>
-                <w:rFonts w:ascii="Cambria Math" w:hAnsi="Cambria Math" w:cs="Times New Roman"/>
-              </w:rPr>
-              <m:t>26</m:t>
+              <m:t>-26</m:t>
             </m:r>
           </m:sup>
         </m:sSup>
@@ -1562,13 +1570,7 @@
         <w:rPr>
           <w:rFonts w:ascii="Times New Roman" w:hAnsi="Times New Roman" w:cs="Times New Roman"/>
         </w:rPr>
-        <w:t xml:space="preserve">f(v) = </w:t>
-      </w:r>
-      <w:r>
-        <w:rPr>
-          <w:rFonts w:ascii="Times New Roman" w:hAnsi="Times New Roman" w:cs="Times New Roman"/>
-        </w:rPr>
-        <w:t xml:space="preserve">4.9352 x </w:t>
+        <w:t xml:space="preserve">f(v) = 4.9352 x </w:t>
       </w:r>
       <m:oMath>
         <m:sSup>
@@ -1593,13 +1595,7 @@
               <w:rPr>
                 <w:rFonts w:ascii="Cambria Math" w:hAnsi="Cambria Math" w:cs="Times New Roman"/>
               </w:rPr>
-              <m:t>-</m:t>
-            </m:r>
-            <m:r>
-              <w:rPr>
-                <w:rFonts w:ascii="Cambria Math" w:hAnsi="Cambria Math" w:cs="Times New Roman"/>
-              </w:rPr>
-              <m:t>9</m:t>
+              <m:t>-9</m:t>
             </m:r>
           </m:sup>
         </m:sSup>
@@ -1627,13 +1623,7 @@
         <w:rPr>
           <w:rFonts w:ascii="Times New Roman" w:hAnsi="Times New Roman" w:cs="Times New Roman"/>
         </w:rPr>
-        <w:t xml:space="preserve"> </w:t>
-      </w:r>
-      <w:r>
-        <w:rPr>
-          <w:rFonts w:ascii="Times New Roman" w:hAnsi="Times New Roman" w:cs="Times New Roman"/>
-        </w:rPr>
-        <w:t>exp(-1.6848 x</w:t>
+        <w:t xml:space="preserve"> exp(-1.6848 x</w:t>
       </w:r>
       <m:oMath>
         <m:r>
@@ -2356,13 +2346,7 @@
         <w:rPr>
           <w:rFonts w:ascii="Times New Roman" w:hAnsi="Times New Roman" w:cs="Times New Roman"/>
         </w:rPr>
-        <w:t>P(15 &lt; v &lt; 25) =</w:t>
-      </w:r>
-      <w:r>
-        <w:rPr>
-          <w:rFonts w:ascii="Times New Roman" w:hAnsi="Times New Roman" w:cs="Times New Roman"/>
-        </w:rPr>
-        <w:t xml:space="preserve"> </w:t>
+        <w:t xml:space="preserve">P(15 &lt; v &lt; 25) = </w:t>
       </w:r>
       <w:r>
         <w:rPr>
@@ -2439,34 +2423,986 @@
         </w:rPr>
         <w:t>0.44146969867934865</w:t>
       </w:r>
+    </w:p>
+    <w:p>
+      <w:pPr>
+        <w:pStyle w:val="ListParagraph"/>
+        <w:ind w:left="1440"/>
+        <w:rPr>
+          <w:rFonts w:ascii="Times New Roman" w:hAnsi="Times New Roman" w:cs="Times New Roman"/>
+        </w:rPr>
+      </w:pPr>
+    </w:p>
+    <w:p>
+      <w:pPr>
+        <w:pStyle w:val="ListParagraph"/>
+        <w:ind w:left="1440"/>
+        <w:rPr>
+          <w:rFonts w:ascii="Times New Roman" w:hAnsi="Times New Roman" w:cs="Times New Roman"/>
+        </w:rPr>
+      </w:pPr>
+    </w:p>
+    <w:p>
+      <w:pPr>
+        <w:rPr>
+          <w:rFonts w:ascii="Times New Roman" w:hAnsi="Times New Roman" w:cs="Times New Roman"/>
+        </w:rPr>
+      </w:pPr>
+      <w:r>
+        <w:rPr>
+          <w:rFonts w:ascii="Times New Roman" w:hAnsi="Times New Roman" w:cs="Times New Roman"/>
+        </w:rPr>
+        <w:br w:type="page"/>
+      </w:r>
+    </w:p>
+    <w:p>
+      <w:pPr>
+        <w:rPr>
+          <w:rFonts w:ascii="Times New Roman" w:hAnsi="Times New Roman" w:cs="Times New Roman"/>
+          <w:b/>
+        </w:rPr>
+      </w:pPr>
+      <w:r>
+        <w:rPr>
+          <w:rFonts w:ascii="Times New Roman" w:hAnsi="Times New Roman" w:cs="Times New Roman"/>
+          <w:b/>
+        </w:rPr>
+        <w:t>EXERCISE 2.4: DIFFRACTION LIMIT OF A TELESCOPE</w:t>
+      </w:r>
+    </w:p>
+    <w:p>
+      <w:pPr>
+        <w:rPr>
+          <w:rFonts w:ascii="Times New Roman" w:hAnsi="Times New Roman" w:cs="Times New Roman"/>
+        </w:rPr>
+      </w:pPr>
+      <w:r>
+        <w:rPr>
+          <w:rFonts w:ascii="Times New Roman" w:hAnsi="Times New Roman" w:cs="Times New Roman"/>
+        </w:rPr>
+        <w:t>Write a python function J(m,x) that calculates the value of Jm(x) from Eqn. (5)</w:t>
+      </w:r>
+    </w:p>
+    <w:p>
+      <w:pPr>
+        <w:rPr>
+          <w:rFonts w:ascii="Times New Roman" w:hAnsi="Times New Roman" w:cs="Times New Roman"/>
+        </w:rPr>
+      </w:pPr>
+      <w:r>
+        <w:rPr>
+          <w:rFonts w:ascii="Times New Roman" w:hAnsi="Times New Roman" w:cs="Times New Roman"/>
+        </w:rPr>
+        <w:t>Code :</w:t>
+      </w:r>
+    </w:p>
+    <w:p>
+      <w:pPr>
+        <w:rPr>
+          <w:rFonts w:ascii="Times New Roman" w:hAnsi="Times New Roman" w:cs="Times New Roman"/>
+        </w:rPr>
+      </w:pPr>
+      <w:r>
+        <w:rPr>
+          <w:rFonts w:ascii="Times New Roman" w:hAnsi="Times New Roman" w:cs="Times New Roman"/>
+        </w:rPr>
+        <w:t>def Bessel(theta, m, x):</w:t>
+      </w:r>
+    </w:p>
+    <w:p>
+      <w:pPr>
+        <w:rPr>
+          <w:rFonts w:ascii="Times New Roman" w:hAnsi="Times New Roman" w:cs="Times New Roman"/>
+        </w:rPr>
+      </w:pPr>
+      <w:r>
+        <w:rPr>
+          <w:rFonts w:ascii="Times New Roman" w:hAnsi="Times New Roman" w:cs="Times New Roman"/>
+        </w:rPr>
+        <w:t xml:space="preserve">    return (1/pi)*(cos(m*theta - x*sin(theta)))</w:t>
+      </w:r>
+    </w:p>
+    <w:p>
+      <w:pPr>
+        <w:rPr>
+          <w:rFonts w:ascii="Times New Roman" w:hAnsi="Times New Roman" w:cs="Times New Roman"/>
+        </w:rPr>
+      </w:pPr>
+      <w:r>
+        <w:rPr>
+          <w:rFonts w:ascii="Times New Roman" w:hAnsi="Times New Roman" w:cs="Times New Roman"/>
+        </w:rPr>
+        <w:t>def J(m, x):</w:t>
+      </w:r>
+    </w:p>
+    <w:p>
+      <w:pPr>
+        <w:rPr>
+          <w:rFonts w:ascii="Times New Roman" w:hAnsi="Times New Roman" w:cs="Times New Roman"/>
+        </w:rPr>
+      </w:pPr>
+      <w:r>
+        <w:rPr>
+          <w:rFonts w:ascii="Times New Roman" w:hAnsi="Times New Roman" w:cs="Times New Roman"/>
+        </w:rPr>
+        <w:t xml:space="preserve">    return quad(Bessel, 0, pi, args=(m, x))[0]</w:t>
+      </w:r>
+    </w:p>
+    <w:p>
+      <w:pPr>
+        <w:pStyle w:val="ListParagraph"/>
+        <w:numPr>
+          <w:ilvl w:val="0"/>
+          <w:numId w:val="6"/>
+        </w:numPr>
+        <w:rPr>
+          <w:rFonts w:ascii="Times New Roman" w:hAnsi="Times New Roman" w:cs="Times New Roman"/>
+        </w:rPr>
+      </w:pPr>
+      <w:r>
+        <w:rPr>
+          <w:rFonts w:ascii="Times New Roman" w:hAnsi="Times New Roman" w:cs="Times New Roman"/>
+        </w:rPr>
+        <w:t>Plot J</w:t>
+      </w:r>
+      <w:r>
+        <w:rPr>
+          <w:rFonts w:ascii="Times New Roman" w:hAnsi="Times New Roman" w:cs="Times New Roman"/>
+          <w:vertAlign w:val="subscript"/>
+        </w:rPr>
+        <w:t>0</w:t>
+      </w:r>
+      <w:r>
+        <w:rPr>
+          <w:rFonts w:ascii="Times New Roman" w:hAnsi="Times New Roman" w:cs="Times New Roman"/>
+        </w:rPr>
+        <w:t>(x), J</w:t>
+      </w:r>
+      <w:r>
+        <w:rPr>
+          <w:rFonts w:ascii="Times New Roman" w:hAnsi="Times New Roman" w:cs="Times New Roman"/>
+          <w:vertAlign w:val="subscript"/>
+        </w:rPr>
+        <w:t>1</w:t>
+      </w:r>
+      <w:r>
+        <w:rPr>
+          <w:rFonts w:ascii="Times New Roman" w:hAnsi="Times New Roman" w:cs="Times New Roman"/>
+        </w:rPr>
+        <w:t>(x) and J</w:t>
+      </w:r>
+      <w:r>
+        <w:rPr>
+          <w:rFonts w:ascii="Times New Roman" w:hAnsi="Times New Roman" w:cs="Times New Roman"/>
+          <w:vertAlign w:val="subscript"/>
+        </w:rPr>
+        <w:t>2</w:t>
+      </w:r>
+      <w:r>
+        <w:rPr>
+          <w:rFonts w:ascii="Times New Roman" w:hAnsi="Times New Roman" w:cs="Times New Roman"/>
+        </w:rPr>
+        <w:t>(x) over the range from x = 0 to x = 20</w:t>
+      </w:r>
+    </w:p>
+    <w:p>
+      <w:pPr>
+        <w:pStyle w:val="ListParagraph"/>
+        <w:rPr>
+          <w:rFonts w:ascii="Times New Roman" w:hAnsi="Times New Roman" w:cs="Times New Roman"/>
+        </w:rPr>
+      </w:pPr>
+      <w:r>
+        <w:rPr>
+          <w:noProof/>
+        </w:rPr>
+        <w:drawing>
+          <wp:anchor distT="0" distB="0" distL="114300" distR="114300" simplePos="0" relativeHeight="251660288" behindDoc="1" locked="0" layoutInCell="1" allowOverlap="1">
+            <wp:simplePos x="0" y="0"/>
+            <wp:positionH relativeFrom="margin">
+              <wp:align>center</wp:align>
+            </wp:positionH>
+            <wp:positionV relativeFrom="paragraph">
+              <wp:posOffset>188388</wp:posOffset>
+            </wp:positionV>
+            <wp:extent cx="5391150" cy="3914775"/>
+            <wp:effectExtent l="0" t="0" r="0" b="9525"/>
+            <wp:wrapNone/>
+            <wp:docPr id="3" name="Picture 3"/>
+            <wp:cNvGraphicFramePr>
+              <a:graphicFrameLocks xmlns:a="http://schemas.openxmlformats.org/drawingml/2006/main" noChangeAspect="1"/>
+            </wp:cNvGraphicFramePr>
+            <a:graphic xmlns:a="http://schemas.openxmlformats.org/drawingml/2006/main">
+              <a:graphicData uri="http://schemas.openxmlformats.org/drawingml/2006/picture">
+                <pic:pic xmlns:pic="http://schemas.openxmlformats.org/drawingml/2006/picture">
+                  <pic:nvPicPr>
+                    <pic:cNvPr id="1" name=""/>
+                    <pic:cNvPicPr/>
+                  </pic:nvPicPr>
+                  <pic:blipFill>
+                    <a:blip r:embed="rId7">
+                      <a:extLst>
+                        <a:ext uri="{28A0092B-C50C-407E-A947-70E740481C1C}">
+                          <a14:useLocalDpi xmlns:a14="http://schemas.microsoft.com/office/drawing/2010/main" val="0"/>
+                        </a:ext>
+                      </a:extLst>
+                    </a:blip>
+                    <a:stretch>
+                      <a:fillRect/>
+                    </a:stretch>
+                  </pic:blipFill>
+                  <pic:spPr>
+                    <a:xfrm>
+                      <a:off x="0" y="0"/>
+                      <a:ext cx="5391150" cy="3914775"/>
+                    </a:xfrm>
+                    <a:prstGeom prst="rect">
+                      <a:avLst/>
+                    </a:prstGeom>
+                  </pic:spPr>
+                </pic:pic>
+              </a:graphicData>
+            </a:graphic>
+            <wp14:sizeRelH relativeFrom="page">
+              <wp14:pctWidth>0</wp14:pctWidth>
+            </wp14:sizeRelH>
+            <wp14:sizeRelV relativeFrom="page">
+              <wp14:pctHeight>0</wp14:pctHeight>
+            </wp14:sizeRelV>
+          </wp:anchor>
+        </w:drawing>
+      </w:r>
+    </w:p>
+    <w:p/>
+    <w:p/>
+    <w:p/>
+    <w:p/>
+    <w:p/>
+    <w:p/>
+    <w:p/>
+    <w:p/>
+    <w:p/>
+    <w:p/>
+    <w:p/>
+    <w:p/>
+    <w:p>
+      <w:pPr>
+        <w:jc w:val="right"/>
+      </w:pPr>
+    </w:p>
+    <w:p>
+      <w:pPr>
+        <w:jc w:val="right"/>
+      </w:pPr>
+    </w:p>
+    <w:p>
+      <w:pPr>
+        <w:pStyle w:val="ListParagraph"/>
+        <w:numPr>
+          <w:ilvl w:val="0"/>
+          <w:numId w:val="6"/>
+        </w:numPr>
+      </w:pPr>
+      <w:r>
+        <w:t>Fdf</w:t>
+      </w:r>
+    </w:p>
+    <w:p>
+      <w:r>
+        <w:br w:type="page"/>
+      </w:r>
+    </w:p>
+    <w:p>
+      <w:pPr>
+        <w:pStyle w:val="ListParagraph"/>
+        <w:rPr>
+          <w:b/>
+        </w:rPr>
+      </w:pPr>
+      <w:r>
+        <w:rPr>
+          <w:b/>
+        </w:rPr>
+        <w:t>EXERCISE 2.5: ERRORS ON INTEGRALS AND ADAPTIVE INTEGRATION</w:t>
+      </w:r>
+    </w:p>
+    <w:p>
+      <w:pPr>
+        <w:pStyle w:val="ListParagraph"/>
+        <w:numPr>
+          <w:ilvl w:val="0"/>
+          <w:numId w:val="7"/>
+        </w:numPr>
+        <w:rPr>
+          <w:rFonts w:ascii="Times New Roman" w:hAnsi="Times New Roman" w:cs="Times New Roman"/>
+        </w:rPr>
+      </w:pPr>
+      <w:r>
+        <w:rPr>
+          <w:rFonts w:ascii="Times New Roman" w:hAnsi="Times New Roman" w:cs="Times New Roman"/>
+        </w:rPr>
+        <w:t>Write a user defined function trapezium_adaptive(f, a, b, eta, *args)</w:t>
+      </w:r>
+    </w:p>
+    <w:p>
+      <w:pPr>
+        <w:ind w:left="720"/>
+        <w:rPr>
+          <w:rFonts w:ascii="Times New Roman" w:hAnsi="Times New Roman" w:cs="Times New Roman"/>
+        </w:rPr>
+      </w:pPr>
+      <w:r>
+        <w:rPr>
+          <w:noProof/>
+        </w:rPr>
+        <w:drawing>
+          <wp:anchor distT="0" distB="0" distL="114300" distR="114300" simplePos="0" relativeHeight="251663360" behindDoc="1" locked="0" layoutInCell="1" allowOverlap="1">
+            <wp:simplePos x="0" y="0"/>
+            <wp:positionH relativeFrom="column">
+              <wp:posOffset>101420</wp:posOffset>
+            </wp:positionH>
+            <wp:positionV relativeFrom="paragraph">
+              <wp:posOffset>242419</wp:posOffset>
+            </wp:positionV>
+            <wp:extent cx="5943600" cy="1580515"/>
+            <wp:effectExtent l="0" t="0" r="0" b="635"/>
+            <wp:wrapNone/>
+            <wp:docPr id="4" name="Picture 4"/>
+            <wp:cNvGraphicFramePr>
+              <a:graphicFrameLocks xmlns:a="http://schemas.openxmlformats.org/drawingml/2006/main" noChangeAspect="1"/>
+            </wp:cNvGraphicFramePr>
+            <a:graphic xmlns:a="http://schemas.openxmlformats.org/drawingml/2006/main">
+              <a:graphicData uri="http://schemas.openxmlformats.org/drawingml/2006/picture">
+                <pic:pic xmlns:pic="http://schemas.openxmlformats.org/drawingml/2006/picture">
+                  <pic:nvPicPr>
+                    <pic:cNvPr id="1" name=""/>
+                    <pic:cNvPicPr/>
+                  </pic:nvPicPr>
+                  <pic:blipFill>
+                    <a:blip r:embed="rId8">
+                      <a:extLst>
+                        <a:ext uri="{28A0092B-C50C-407E-A947-70E740481C1C}">
+                          <a14:useLocalDpi xmlns:a14="http://schemas.microsoft.com/office/drawing/2010/main" val="0"/>
+                        </a:ext>
+                      </a:extLst>
+                    </a:blip>
+                    <a:stretch>
+                      <a:fillRect/>
+                    </a:stretch>
+                  </pic:blipFill>
+                  <pic:spPr>
+                    <a:xfrm>
+                      <a:off x="0" y="0"/>
+                      <a:ext cx="5943600" cy="1580515"/>
+                    </a:xfrm>
+                    <a:prstGeom prst="rect">
+                      <a:avLst/>
+                    </a:prstGeom>
+                  </pic:spPr>
+                </pic:pic>
+              </a:graphicData>
+            </a:graphic>
+          </wp:anchor>
+        </w:drawing>
+      </w:r>
+      <w:r>
+        <w:rPr>
+          <w:rFonts w:ascii="Times New Roman" w:hAnsi="Times New Roman" w:cs="Times New Roman"/>
+        </w:rPr>
+        <w:t xml:space="preserve">Code : </w:t>
+      </w:r>
+    </w:p>
+    <w:p>
+      <w:pPr>
+        <w:pStyle w:val="ListParagraph"/>
+        <w:rPr>
+          <w:rFonts w:ascii="Times New Roman" w:hAnsi="Times New Roman" w:cs="Times New Roman"/>
+        </w:rPr>
+      </w:pPr>
+    </w:p>
+    <w:p>
+      <w:pPr>
+        <w:pStyle w:val="ListParagraph"/>
+        <w:rPr>
+          <w:rFonts w:ascii="Times New Roman" w:hAnsi="Times New Roman" w:cs="Times New Roman"/>
+        </w:rPr>
+      </w:pPr>
+    </w:p>
+    <w:p>
+      <w:pPr>
+        <w:pStyle w:val="ListParagraph"/>
+        <w:rPr>
+          <w:rFonts w:ascii="Times New Roman" w:hAnsi="Times New Roman" w:cs="Times New Roman"/>
+        </w:rPr>
+      </w:pPr>
+    </w:p>
+    <w:p>
+      <w:pPr>
+        <w:pStyle w:val="ListParagraph"/>
+        <w:rPr>
+          <w:rFonts w:ascii="Times New Roman" w:hAnsi="Times New Roman" w:cs="Times New Roman"/>
+        </w:rPr>
+      </w:pPr>
+    </w:p>
+    <w:p>
+      <w:pPr>
+        <w:pStyle w:val="ListParagraph"/>
+        <w:rPr>
+          <w:rFonts w:ascii="Times New Roman" w:hAnsi="Times New Roman" w:cs="Times New Roman"/>
+        </w:rPr>
+      </w:pPr>
+    </w:p>
+    <w:p>
+      <w:pPr>
+        <w:pStyle w:val="ListParagraph"/>
+        <w:rPr>
+          <w:rFonts w:ascii="Times New Roman" w:hAnsi="Times New Roman" w:cs="Times New Roman"/>
+        </w:rPr>
+      </w:pPr>
+    </w:p>
+    <w:p>
+      <w:pPr>
+        <w:pStyle w:val="ListParagraph"/>
+        <w:rPr>
+          <w:rFonts w:ascii="Times New Roman" w:hAnsi="Times New Roman" w:cs="Times New Roman"/>
+        </w:rPr>
+      </w:pPr>
+    </w:p>
+    <w:p>
+      <w:pPr>
+        <w:pStyle w:val="ListParagraph"/>
+        <w:rPr>
+          <w:rFonts w:ascii="Times New Roman" w:hAnsi="Times New Roman" w:cs="Times New Roman"/>
+        </w:rPr>
+      </w:pPr>
+    </w:p>
+    <w:p>
+      <w:pPr>
+        <w:pStyle w:val="ListParagraph"/>
+        <w:rPr>
+          <w:rFonts w:ascii="Times New Roman" w:hAnsi="Times New Roman" w:cs="Times New Roman"/>
+        </w:rPr>
+      </w:pPr>
+    </w:p>
+    <w:p>
+      <w:pPr>
+        <w:pStyle w:val="ListParagraph"/>
+        <w:rPr>
+          <w:rFonts w:ascii="Times New Roman" w:hAnsi="Times New Roman" w:cs="Times New Roman"/>
+        </w:rPr>
+      </w:pPr>
+    </w:p>
+    <w:p>
+      <w:pPr>
+        <w:pStyle w:val="ListParagraph"/>
+        <w:rPr>
+          <w:rFonts w:ascii="Times New Roman" w:hAnsi="Times New Roman" w:cs="Times New Roman"/>
+        </w:rPr>
+      </w:pPr>
+      <w:r>
+        <w:rPr>
+          <w:rFonts w:ascii="Times New Roman" w:hAnsi="Times New Roman" w:cs="Times New Roman"/>
+        </w:rPr>
+        <w:t xml:space="preserve">Result : </w:t>
+      </w:r>
+    </w:p>
+    <w:p>
+      <w:pPr>
+        <w:pStyle w:val="ListParagraph"/>
+        <w:rPr>
+          <w:rFonts w:ascii="Times New Roman" w:hAnsi="Times New Roman" w:cs="Times New Roman"/>
+        </w:rPr>
+      </w:pPr>
+    </w:p>
+    <w:p>
+      <w:pPr>
+        <w:pStyle w:val="ListParagraph"/>
+        <w:rPr>
+          <w:rFonts w:ascii="Times New Roman" w:hAnsi="Times New Roman" w:cs="Times New Roman"/>
+        </w:rPr>
+      </w:pPr>
+      <w:r>
+        <w:rPr>
+          <w:noProof/>
+        </w:rPr>
+        <w:drawing>
+          <wp:anchor distT="0" distB="0" distL="114300" distR="114300" simplePos="0" relativeHeight="251662336" behindDoc="1" locked="0" layoutInCell="1" allowOverlap="1">
+            <wp:simplePos x="0" y="0"/>
+            <wp:positionH relativeFrom="margin">
+              <wp:align>right</wp:align>
+            </wp:positionH>
+            <wp:positionV relativeFrom="paragraph">
+              <wp:posOffset>15079</wp:posOffset>
+            </wp:positionV>
+            <wp:extent cx="5943600" cy="347345"/>
+            <wp:effectExtent l="0" t="0" r="0" b="0"/>
+            <wp:wrapNone/>
+            <wp:docPr id="5" name="Picture 5"/>
+            <wp:cNvGraphicFramePr>
+              <a:graphicFrameLocks xmlns:a="http://schemas.openxmlformats.org/drawingml/2006/main" noChangeAspect="1"/>
+            </wp:cNvGraphicFramePr>
+            <a:graphic xmlns:a="http://schemas.openxmlformats.org/drawingml/2006/main">
+              <a:graphicData uri="http://schemas.openxmlformats.org/drawingml/2006/picture">
+                <pic:pic xmlns:pic="http://schemas.openxmlformats.org/drawingml/2006/picture">
+                  <pic:nvPicPr>
+                    <pic:cNvPr id="1" name=""/>
+                    <pic:cNvPicPr/>
+                  </pic:nvPicPr>
+                  <pic:blipFill>
+                    <a:blip r:embed="rId9">
+                      <a:extLst>
+                        <a:ext uri="{28A0092B-C50C-407E-A947-70E740481C1C}">
+                          <a14:useLocalDpi xmlns:a14="http://schemas.microsoft.com/office/drawing/2010/main" val="0"/>
+                        </a:ext>
+                      </a:extLst>
+                    </a:blip>
+                    <a:stretch>
+                      <a:fillRect/>
+                    </a:stretch>
+                  </pic:blipFill>
+                  <pic:spPr>
+                    <a:xfrm>
+                      <a:off x="0" y="0"/>
+                      <a:ext cx="5943600" cy="347345"/>
+                    </a:xfrm>
+                    <a:prstGeom prst="rect">
+                      <a:avLst/>
+                    </a:prstGeom>
+                  </pic:spPr>
+                </pic:pic>
+              </a:graphicData>
+            </a:graphic>
+          </wp:anchor>
+        </w:drawing>
+      </w:r>
+    </w:p>
+    <w:p>
+      <w:pPr>
+        <w:pStyle w:val="ListParagraph"/>
+        <w:rPr>
+          <w:rFonts w:ascii="Times New Roman" w:hAnsi="Times New Roman" w:cs="Times New Roman"/>
+        </w:rPr>
+      </w:pPr>
+      <w:r>
+        <w:rPr>
+          <w:rFonts w:ascii="Times New Roman" w:hAnsi="Times New Roman" w:cs="Times New Roman"/>
+        </w:rPr>
+        <w:t xml:space="preserve">b) </w:t>
+      </w:r>
+    </w:p>
+    <w:p>
+      <w:pPr>
+        <w:pStyle w:val="ListParagraph"/>
+        <w:rPr>
+          <w:rFonts w:ascii="Times New Roman" w:hAnsi="Times New Roman" w:cs="Times New Roman"/>
+        </w:rPr>
+      </w:pPr>
+    </w:p>
+    <w:p>
+      <w:pPr>
+        <w:pStyle w:val="ListParagraph"/>
+        <w:numPr>
+          <w:ilvl w:val="0"/>
+          <w:numId w:val="7"/>
+        </w:numPr>
+        <w:rPr>
+          <w:rFonts w:ascii="Times New Roman" w:hAnsi="Times New Roman" w:cs="Times New Roman"/>
+        </w:rPr>
+      </w:pPr>
+      <w:r>
+        <w:rPr>
+          <w:rFonts w:ascii="Times New Roman" w:hAnsi="Times New Roman" w:cs="Times New Roman"/>
+        </w:rPr>
+        <w:t>Write a user-defined function simpson_adaptive(f, a, b, eta, *args)</w:t>
+      </w:r>
+    </w:p>
+    <w:p>
+      <w:pPr>
+        <w:rPr>
+          <w:rFonts w:ascii="Times New Roman" w:hAnsi="Times New Roman" w:cs="Times New Roman"/>
+        </w:rPr>
+      </w:pPr>
+      <w:r>
+        <w:rPr>
+          <w:rFonts w:ascii="Times New Roman" w:hAnsi="Times New Roman" w:cs="Times New Roman"/>
+        </w:rPr>
+        <w:tab/>
+        <w:t xml:space="preserve">Code : </w:t>
+      </w:r>
+    </w:p>
+    <w:p>
+      <w:pPr>
+        <w:rPr>
+          <w:rFonts w:ascii="Times New Roman" w:hAnsi="Times New Roman" w:cs="Times New Roman"/>
+        </w:rPr>
+      </w:pPr>
+      <w:r>
+        <w:rPr>
+          <w:noProof/>
+        </w:rPr>
+        <w:drawing>
+          <wp:anchor distT="0" distB="0" distL="114300" distR="114300" simplePos="0" relativeHeight="251661312" behindDoc="1" locked="0" layoutInCell="1" allowOverlap="1">
+            <wp:simplePos x="0" y="0"/>
+            <wp:positionH relativeFrom="margin">
+              <wp:align>right</wp:align>
+            </wp:positionH>
+            <wp:positionV relativeFrom="paragraph">
+              <wp:posOffset>3810</wp:posOffset>
+            </wp:positionV>
+            <wp:extent cx="5943600" cy="1165225"/>
+            <wp:effectExtent l="0" t="0" r="0" b="0"/>
+            <wp:wrapNone/>
+            <wp:docPr id="6" name="Picture 6"/>
+            <wp:cNvGraphicFramePr>
+              <a:graphicFrameLocks xmlns:a="http://schemas.openxmlformats.org/drawingml/2006/main" noChangeAspect="1"/>
+            </wp:cNvGraphicFramePr>
+            <a:graphic xmlns:a="http://schemas.openxmlformats.org/drawingml/2006/main">
+              <a:graphicData uri="http://schemas.openxmlformats.org/drawingml/2006/picture">
+                <pic:pic xmlns:pic="http://schemas.openxmlformats.org/drawingml/2006/picture">
+                  <pic:nvPicPr>
+                    <pic:cNvPr id="1" name=""/>
+                    <pic:cNvPicPr/>
+                  </pic:nvPicPr>
+                  <pic:blipFill>
+                    <a:blip r:embed="rId10">
+                      <a:extLst>
+                        <a:ext uri="{28A0092B-C50C-407E-A947-70E740481C1C}">
+                          <a14:useLocalDpi xmlns:a14="http://schemas.microsoft.com/office/drawing/2010/main" val="0"/>
+                        </a:ext>
+                      </a:extLst>
+                    </a:blip>
+                    <a:stretch>
+                      <a:fillRect/>
+                    </a:stretch>
+                  </pic:blipFill>
+                  <pic:spPr>
+                    <a:xfrm>
+                      <a:off x="0" y="0"/>
+                      <a:ext cx="5943600" cy="1165225"/>
+                    </a:xfrm>
+                    <a:prstGeom prst="rect">
+                      <a:avLst/>
+                    </a:prstGeom>
+                  </pic:spPr>
+                </pic:pic>
+              </a:graphicData>
+            </a:graphic>
+          </wp:anchor>
+        </w:drawing>
+      </w:r>
+      <w:r>
+        <w:rPr>
+          <w:rFonts w:ascii="Times New Roman" w:hAnsi="Times New Roman" w:cs="Times New Roman"/>
+        </w:rPr>
+        <w:tab/>
+      </w:r>
+    </w:p>
+    <w:p>
+      <w:pPr>
+        <w:rPr>
+          <w:rFonts w:ascii="Times New Roman" w:hAnsi="Times New Roman" w:cs="Times New Roman"/>
+        </w:rPr>
+      </w:pPr>
+      <w:r>
+        <w:rPr>
+          <w:rFonts w:ascii="Times New Roman" w:hAnsi="Times New Roman" w:cs="Times New Roman"/>
+        </w:rPr>
+        <w:tab/>
+      </w:r>
+    </w:p>
+    <w:p>
+      <w:pPr>
+        <w:pStyle w:val="ListParagraph"/>
+        <w:rPr>
+          <w:rFonts w:ascii="Times New Roman" w:hAnsi="Times New Roman" w:cs="Times New Roman"/>
+        </w:rPr>
+      </w:pPr>
+      <w:r>
+        <w:rPr>
+          <w:rFonts w:ascii="Times New Roman" w:hAnsi="Times New Roman" w:cs="Times New Roman"/>
+        </w:rPr>
+        <w:t xml:space="preserve">c) </w:t>
+      </w:r>
+    </w:p>
+    <w:p>
+      <w:pPr>
+        <w:pStyle w:val="ListParagraph"/>
+        <w:rPr>
+          <w:rFonts w:ascii="Times New Roman" w:hAnsi="Times New Roman" w:cs="Times New Roman"/>
+        </w:rPr>
+      </w:pPr>
+    </w:p>
+    <w:p>
+      <w:pPr>
+        <w:pStyle w:val="ListParagraph"/>
+        <w:rPr>
+          <w:rFonts w:ascii="Times New Roman" w:hAnsi="Times New Roman" w:cs="Times New Roman"/>
+        </w:rPr>
+      </w:pPr>
+    </w:p>
+    <w:p>
+      <w:pPr>
+        <w:pStyle w:val="ListParagraph"/>
+        <w:rPr>
+          <w:rFonts w:ascii="Times New Roman" w:hAnsi="Times New Roman" w:cs="Times New Roman"/>
+        </w:rPr>
+      </w:pPr>
+    </w:p>
+    <w:p>
+      <w:pPr>
+        <w:pStyle w:val="ListParagraph"/>
+        <w:rPr>
+          <w:rFonts w:ascii="Times New Roman" w:hAnsi="Times New Roman" w:cs="Times New Roman"/>
+        </w:rPr>
+      </w:pPr>
+      <w:r>
+        <w:rPr>
+          <w:rFonts w:ascii="Times New Roman" w:hAnsi="Times New Roman" w:cs="Times New Roman"/>
+        </w:rPr>
+        <w:t xml:space="preserve">Result : </w:t>
+      </w:r>
+    </w:p>
+    <w:p>
+      <w:pPr>
+        <w:pStyle w:val="ListParagraph"/>
+        <w:rPr>
+          <w:rFonts w:ascii="Times New Roman" w:hAnsi="Times New Roman" w:cs="Times New Roman"/>
+        </w:rPr>
+      </w:pPr>
+      <w:r>
+        <w:rPr>
+          <w:noProof/>
+        </w:rPr>
+        <w:drawing>
+          <wp:anchor distT="0" distB="0" distL="114300" distR="114300" simplePos="0" relativeHeight="251664384" behindDoc="1" locked="0" layoutInCell="1" allowOverlap="1">
+            <wp:simplePos x="0" y="0"/>
+            <wp:positionH relativeFrom="margin">
+              <wp:align>right</wp:align>
+            </wp:positionH>
+            <wp:positionV relativeFrom="paragraph">
+              <wp:posOffset>55226</wp:posOffset>
+            </wp:positionV>
+            <wp:extent cx="5943600" cy="417830"/>
+            <wp:effectExtent l="0" t="0" r="0" b="1270"/>
+            <wp:wrapNone/>
+            <wp:docPr id="7" name="Picture 7"/>
+            <wp:cNvGraphicFramePr>
+              <a:graphicFrameLocks xmlns:a="http://schemas.openxmlformats.org/drawingml/2006/main" noChangeAspect="1"/>
+            </wp:cNvGraphicFramePr>
+            <a:graphic xmlns:a="http://schemas.openxmlformats.org/drawingml/2006/main">
+              <a:graphicData uri="http://schemas.openxmlformats.org/drawingml/2006/picture">
+                <pic:pic xmlns:pic="http://schemas.openxmlformats.org/drawingml/2006/picture">
+                  <pic:nvPicPr>
+                    <pic:cNvPr id="1" name=""/>
+                    <pic:cNvPicPr/>
+                  </pic:nvPicPr>
+                  <pic:blipFill>
+                    <a:blip r:embed="rId11">
+                      <a:extLst>
+                        <a:ext uri="{28A0092B-C50C-407E-A947-70E740481C1C}">
+                          <a14:useLocalDpi xmlns:a14="http://schemas.microsoft.com/office/drawing/2010/main" val="0"/>
+                        </a:ext>
+                      </a:extLst>
+                    </a:blip>
+                    <a:stretch>
+                      <a:fillRect/>
+                    </a:stretch>
+                  </pic:blipFill>
+                  <pic:spPr>
+                    <a:xfrm>
+                      <a:off x="0" y="0"/>
+                      <a:ext cx="5943600" cy="417830"/>
+                    </a:xfrm>
+                    <a:prstGeom prst="rect">
+                      <a:avLst/>
+                    </a:prstGeom>
+                  </pic:spPr>
+                </pic:pic>
+              </a:graphicData>
+            </a:graphic>
+            <wp14:sizeRelH relativeFrom="page">
+              <wp14:pctWidth>0</wp14:pctWidth>
+            </wp14:sizeRelH>
+            <wp14:sizeRelV relativeFrom="page">
+              <wp14:pctHeight>0</wp14:pctHeight>
+            </wp14:sizeRelV>
+          </wp:anchor>
+        </w:drawing>
+      </w:r>
+    </w:p>
+    <w:p/>
+    <w:p>
+      <w:pPr>
+        <w:pStyle w:val="ListParagraph"/>
+        <w:numPr>
+          <w:ilvl w:val="0"/>
+          <w:numId w:val="7"/>
+        </w:numPr>
+      </w:pPr>
+      <w:r>
+        <w:t>Compare the time it takes for the two functions to calculate a given integral function.</w:t>
+      </w:r>
+    </w:p>
+    <w:p>
+      <w:pPr>
+        <w:ind w:left="720"/>
+      </w:pPr>
+      <w:r>
+        <w:rPr>
+          <w:noProof/>
+        </w:rPr>
+        <w:drawing>
+          <wp:anchor distT="0" distB="0" distL="114300" distR="114300" simplePos="0" relativeHeight="251665408" behindDoc="1" locked="0" layoutInCell="1" allowOverlap="1">
+            <wp:simplePos x="0" y="0"/>
+            <wp:positionH relativeFrom="column">
+              <wp:posOffset>620736</wp:posOffset>
+            </wp:positionH>
+            <wp:positionV relativeFrom="paragraph">
+              <wp:posOffset>251109</wp:posOffset>
+            </wp:positionV>
+            <wp:extent cx="4791075" cy="1876425"/>
+            <wp:effectExtent l="0" t="0" r="9525" b="9525"/>
+            <wp:wrapNone/>
+            <wp:docPr id="8" name="Picture 8"/>
+            <wp:cNvGraphicFramePr>
+              <a:graphicFrameLocks xmlns:a="http://schemas.openxmlformats.org/drawingml/2006/main" noChangeAspect="1"/>
+            </wp:cNvGraphicFramePr>
+            <a:graphic xmlns:a="http://schemas.openxmlformats.org/drawingml/2006/main">
+              <a:graphicData uri="http://schemas.openxmlformats.org/drawingml/2006/picture">
+                <pic:pic xmlns:pic="http://schemas.openxmlformats.org/drawingml/2006/picture">
+                  <pic:nvPicPr>
+                    <pic:cNvPr id="1" name=""/>
+                    <pic:cNvPicPr/>
+                  </pic:nvPicPr>
+                  <pic:blipFill>
+                    <a:blip r:embed="rId12">
+                      <a:extLst>
+                        <a:ext uri="{28A0092B-C50C-407E-A947-70E740481C1C}">
+                          <a14:useLocalDpi xmlns:a14="http://schemas.microsoft.com/office/drawing/2010/main" val="0"/>
+                        </a:ext>
+                      </a:extLst>
+                    </a:blip>
+                    <a:stretch>
+                      <a:fillRect/>
+                    </a:stretch>
+                  </pic:blipFill>
+                  <pic:spPr>
+                    <a:xfrm>
+                      <a:off x="0" y="0"/>
+                      <a:ext cx="4791075" cy="1876425"/>
+                    </a:xfrm>
+                    <a:prstGeom prst="rect">
+                      <a:avLst/>
+                    </a:prstGeom>
+                  </pic:spPr>
+                </pic:pic>
+              </a:graphicData>
+            </a:graphic>
+          </wp:anchor>
+        </w:drawing>
+      </w:r>
+      <w:r>
+        <w:t xml:space="preserve">Code : </w:t>
+      </w:r>
+    </w:p>
+    <w:p>
+      <w:pPr>
+        <w:pStyle w:val="ListParagraph"/>
+        <w:ind w:left="1080"/>
+      </w:pPr>
+    </w:p>
+    <w:p/>
+    <w:p/>
+    <w:p/>
+    <w:p/>
+    <w:p>
+      <w:pPr>
+        <w:jc w:val="right"/>
+      </w:pPr>
+    </w:p>
+    <w:p>
+      <w:r>
+        <w:rPr>
+          <w:noProof/>
+        </w:rPr>
+        <w:drawing>
+          <wp:anchor distT="0" distB="0" distL="114300" distR="114300" simplePos="0" relativeHeight="251666432" behindDoc="1" locked="0" layoutInCell="1" allowOverlap="1">
+            <wp:simplePos x="0" y="0"/>
+            <wp:positionH relativeFrom="column">
+              <wp:posOffset>818866</wp:posOffset>
+            </wp:positionH>
+            <wp:positionV relativeFrom="paragraph">
+              <wp:posOffset>252265</wp:posOffset>
+            </wp:positionV>
+            <wp:extent cx="4248150" cy="542925"/>
+            <wp:effectExtent l="0" t="0" r="0" b="9525"/>
+            <wp:wrapNone/>
+            <wp:docPr id="9" name="Picture 9"/>
+            <wp:cNvGraphicFramePr>
+              <a:graphicFrameLocks xmlns:a="http://schemas.openxmlformats.org/drawingml/2006/main" noChangeAspect="1"/>
+            </wp:cNvGraphicFramePr>
+            <a:graphic xmlns:a="http://schemas.openxmlformats.org/drawingml/2006/main">
+              <a:graphicData uri="http://schemas.openxmlformats.org/drawingml/2006/picture">
+                <pic:pic xmlns:pic="http://schemas.openxmlformats.org/drawingml/2006/picture">
+                  <pic:nvPicPr>
+                    <pic:cNvPr id="1" name=""/>
+                    <pic:cNvPicPr/>
+                  </pic:nvPicPr>
+                  <pic:blipFill>
+                    <a:blip r:embed="rId13">
+                      <a:extLst>
+                        <a:ext uri="{28A0092B-C50C-407E-A947-70E740481C1C}">
+                          <a14:useLocalDpi xmlns:a14="http://schemas.microsoft.com/office/drawing/2010/main" val="0"/>
+                        </a:ext>
+                      </a:extLst>
+                    </a:blip>
+                    <a:stretch>
+                      <a:fillRect/>
+                    </a:stretch>
+                  </pic:blipFill>
+                  <pic:spPr>
+                    <a:xfrm>
+                      <a:off x="0" y="0"/>
+                      <a:ext cx="4248150" cy="542925"/>
+                    </a:xfrm>
+                    <a:prstGeom prst="rect">
+                      <a:avLst/>
+                    </a:prstGeom>
+                  </pic:spPr>
+                </pic:pic>
+              </a:graphicData>
+            </a:graphic>
+          </wp:anchor>
+        </w:drawing>
+      </w:r>
+      <w:r>
+        <w:tab/>
+        <w:t xml:space="preserve">Result : </w:t>
+      </w:r>
+    </w:p>
+    <w:p>
+      <w:r>
+        <w:tab/>
+      </w:r>
+    </w:p>
+    <w:p>
+      <w:pPr>
+        <w:tabs>
+          <w:tab w:val="left" w:pos="8500"/>
+        </w:tabs>
+      </w:pPr>
+      <w:r>
+        <w:tab/>
+      </w:r>
+    </w:p>
+    <w:p>
+      <w:pPr>
+        <w:tabs>
+          <w:tab w:val="left" w:pos="8500"/>
+        </w:tabs>
+      </w:pPr>
       <w:bookmarkStart w:id="0" w:name="_GoBack"/>
       <w:bookmarkEnd w:id="0"/>
-    </w:p>
-    <w:p>
-      <w:pPr>
-        <w:pStyle w:val="ListParagraph"/>
-        <w:ind w:left="1440"/>
-        <w:rPr>
-          <w:rFonts w:ascii="Times New Roman" w:hAnsi="Times New Roman" w:cs="Times New Roman"/>
-        </w:rPr>
-      </w:pPr>
-    </w:p>
-    <w:p>
-      <w:pPr>
-        <w:pStyle w:val="ListParagraph"/>
-        <w:ind w:left="1440"/>
-        <w:rPr>
-          <w:rFonts w:ascii="Times New Roman" w:hAnsi="Times New Roman" w:cs="Times New Roman"/>
-        </w:rPr>
-      </w:pPr>
-    </w:p>
-    <w:p>
-      <w:pPr>
-        <w:ind w:left="1440"/>
-        <w:rPr>
-          <w:rFonts w:ascii="Times New Roman" w:hAnsi="Times New Roman" w:cs="Times New Roman"/>
-        </w:rPr>
-      </w:pPr>
     </w:p>
     <w:sectPr>
       <w:pgSz w:w="12240" w:h="15840"/>
@@ -2659,6 +3595,95 @@
     </w:lvl>
   </w:abstractNum>
   <w:abstractNum w:abstractNumId="2" w15:restartNumberingAfterBreak="0">
+    <w:nsid w:val="332D7DB3"/>
+    <w:multiLevelType w:val="hybridMultilevel"/>
+    <w:tmpl w:val="81D66EC4"/>
+    <w:lvl w:ilvl="0" w:tplc="B1A6CF8A">
+      <w:start w:val="1"/>
+      <w:numFmt w:val="lowerLetter"/>
+      <w:lvlText w:val="%1)"/>
+      <w:lvlJc w:val="left"/>
+      <w:pPr>
+        <w:ind w:left="1080" w:hanging="360"/>
+      </w:pPr>
+      <w:rPr>
+        <w:rFonts w:hint="default"/>
+      </w:rPr>
+    </w:lvl>
+    <w:lvl w:ilvl="1" w:tplc="04090019" w:tentative="1">
+      <w:start w:val="1"/>
+      <w:numFmt w:val="lowerLetter"/>
+      <w:lvlText w:val="%2."/>
+      <w:lvlJc w:val="left"/>
+      <w:pPr>
+        <w:ind w:left="1800" w:hanging="360"/>
+      </w:pPr>
+    </w:lvl>
+    <w:lvl w:ilvl="2" w:tplc="0409001B" w:tentative="1">
+      <w:start w:val="1"/>
+      <w:numFmt w:val="lowerRoman"/>
+      <w:lvlText w:val="%3."/>
+      <w:lvlJc w:val="right"/>
+      <w:pPr>
+        <w:ind w:left="2520" w:hanging="180"/>
+      </w:pPr>
+    </w:lvl>
+    <w:lvl w:ilvl="3" w:tplc="0409000F" w:tentative="1">
+      <w:start w:val="1"/>
+      <w:numFmt w:val="decimal"/>
+      <w:lvlText w:val="%4."/>
+      <w:lvlJc w:val="left"/>
+      <w:pPr>
+        <w:ind w:left="3240" w:hanging="360"/>
+      </w:pPr>
+    </w:lvl>
+    <w:lvl w:ilvl="4" w:tplc="04090019" w:tentative="1">
+      <w:start w:val="1"/>
+      <w:numFmt w:val="lowerLetter"/>
+      <w:lvlText w:val="%5."/>
+      <w:lvlJc w:val="left"/>
+      <w:pPr>
+        <w:ind w:left="3960" w:hanging="360"/>
+      </w:pPr>
+    </w:lvl>
+    <w:lvl w:ilvl="5" w:tplc="0409001B" w:tentative="1">
+      <w:start w:val="1"/>
+      <w:numFmt w:val="lowerRoman"/>
+      <w:lvlText w:val="%6."/>
+      <w:lvlJc w:val="right"/>
+      <w:pPr>
+        <w:ind w:left="4680" w:hanging="180"/>
+      </w:pPr>
+    </w:lvl>
+    <w:lvl w:ilvl="6" w:tplc="0409000F" w:tentative="1">
+      <w:start w:val="1"/>
+      <w:numFmt w:val="decimal"/>
+      <w:lvlText w:val="%7."/>
+      <w:lvlJc w:val="left"/>
+      <w:pPr>
+        <w:ind w:left="5400" w:hanging="360"/>
+      </w:pPr>
+    </w:lvl>
+    <w:lvl w:ilvl="7" w:tplc="04090019" w:tentative="1">
+      <w:start w:val="1"/>
+      <w:numFmt w:val="lowerLetter"/>
+      <w:lvlText w:val="%8."/>
+      <w:lvlJc w:val="left"/>
+      <w:pPr>
+        <w:ind w:left="6120" w:hanging="360"/>
+      </w:pPr>
+    </w:lvl>
+    <w:lvl w:ilvl="8" w:tplc="0409001B" w:tentative="1">
+      <w:start w:val="1"/>
+      <w:numFmt w:val="lowerRoman"/>
+      <w:lvlText w:val="%9."/>
+      <w:lvlJc w:val="right"/>
+      <w:pPr>
+        <w:ind w:left="6840" w:hanging="180"/>
+      </w:pPr>
+    </w:lvl>
+  </w:abstractNum>
+  <w:abstractNum w:abstractNumId="3" w15:restartNumberingAfterBreak="0">
     <w:nsid w:val="399A7691"/>
     <w:multiLevelType w:val="hybridMultilevel"/>
     <w:tmpl w:val="FC784A46"/>
@@ -2747,7 +3772,96 @@
       </w:pPr>
     </w:lvl>
   </w:abstractNum>
-  <w:abstractNum w:abstractNumId="3" w15:restartNumberingAfterBreak="0">
+  <w:abstractNum w:abstractNumId="4" w15:restartNumberingAfterBreak="0">
+    <w:nsid w:val="718E226C"/>
+    <w:multiLevelType w:val="hybridMultilevel"/>
+    <w:tmpl w:val="5D088F4E"/>
+    <w:lvl w:ilvl="0" w:tplc="04090017">
+      <w:start w:val="1"/>
+      <w:numFmt w:val="lowerLetter"/>
+      <w:lvlText w:val="%1)"/>
+      <w:lvlJc w:val="left"/>
+      <w:pPr>
+        <w:ind w:left="720" w:hanging="360"/>
+      </w:pPr>
+      <w:rPr>
+        <w:rFonts w:hint="default"/>
+      </w:rPr>
+    </w:lvl>
+    <w:lvl w:ilvl="1" w:tplc="04090019" w:tentative="1">
+      <w:start w:val="1"/>
+      <w:numFmt w:val="lowerLetter"/>
+      <w:lvlText w:val="%2."/>
+      <w:lvlJc w:val="left"/>
+      <w:pPr>
+        <w:ind w:left="1440" w:hanging="360"/>
+      </w:pPr>
+    </w:lvl>
+    <w:lvl w:ilvl="2" w:tplc="0409001B" w:tentative="1">
+      <w:start w:val="1"/>
+      <w:numFmt w:val="lowerRoman"/>
+      <w:lvlText w:val="%3."/>
+      <w:lvlJc w:val="right"/>
+      <w:pPr>
+        <w:ind w:left="2160" w:hanging="180"/>
+      </w:pPr>
+    </w:lvl>
+    <w:lvl w:ilvl="3" w:tplc="0409000F" w:tentative="1">
+      <w:start w:val="1"/>
+      <w:numFmt w:val="decimal"/>
+      <w:lvlText w:val="%4."/>
+      <w:lvlJc w:val="left"/>
+      <w:pPr>
+        <w:ind w:left="2880" w:hanging="360"/>
+      </w:pPr>
+    </w:lvl>
+    <w:lvl w:ilvl="4" w:tplc="04090019" w:tentative="1">
+      <w:start w:val="1"/>
+      <w:numFmt w:val="lowerLetter"/>
+      <w:lvlText w:val="%5."/>
+      <w:lvlJc w:val="left"/>
+      <w:pPr>
+        <w:ind w:left="3600" w:hanging="360"/>
+      </w:pPr>
+    </w:lvl>
+    <w:lvl w:ilvl="5" w:tplc="0409001B" w:tentative="1">
+      <w:start w:val="1"/>
+      <w:numFmt w:val="lowerRoman"/>
+      <w:lvlText w:val="%6."/>
+      <w:lvlJc w:val="right"/>
+      <w:pPr>
+        <w:ind w:left="4320" w:hanging="180"/>
+      </w:pPr>
+    </w:lvl>
+    <w:lvl w:ilvl="6" w:tplc="0409000F" w:tentative="1">
+      <w:start w:val="1"/>
+      <w:numFmt w:val="decimal"/>
+      <w:lvlText w:val="%7."/>
+      <w:lvlJc w:val="left"/>
+      <w:pPr>
+        <w:ind w:left="5040" w:hanging="360"/>
+      </w:pPr>
+    </w:lvl>
+    <w:lvl w:ilvl="7" w:tplc="04090019" w:tentative="1">
+      <w:start w:val="1"/>
+      <w:numFmt w:val="lowerLetter"/>
+      <w:lvlText w:val="%8."/>
+      <w:lvlJc w:val="left"/>
+      <w:pPr>
+        <w:ind w:left="5760" w:hanging="360"/>
+      </w:pPr>
+    </w:lvl>
+    <w:lvl w:ilvl="8" w:tplc="0409001B" w:tentative="1">
+      <w:start w:val="1"/>
+      <w:numFmt w:val="lowerRoman"/>
+      <w:lvlText w:val="%9."/>
+      <w:lvlJc w:val="right"/>
+      <w:pPr>
+        <w:ind w:left="6480" w:hanging="180"/>
+      </w:pPr>
+    </w:lvl>
+  </w:abstractNum>
+  <w:abstractNum w:abstractNumId="5" w15:restartNumberingAfterBreak="0">
     <w:nsid w:val="76BF5B7E"/>
     <w:multiLevelType w:val="hybridMultilevel"/>
     <w:tmpl w:val="B1601C1E"/>
@@ -2860,7 +3974,7 @@
       </w:rPr>
     </w:lvl>
   </w:abstractNum>
-  <w:abstractNum w:abstractNumId="4" w15:restartNumberingAfterBreak="0">
+  <w:abstractNum w:abstractNumId="6" w15:restartNumberingAfterBreak="0">
     <w:nsid w:val="7FC57B10"/>
     <w:multiLevelType w:val="hybridMultilevel"/>
     <w:tmpl w:val="ABB6DDCE"/>
@@ -2953,16 +4067,22 @@
     <w:abstractNumId w:val="0"/>
   </w:num>
   <w:num w:numId="2">
-    <w:abstractNumId w:val="4"/>
+    <w:abstractNumId w:val="6"/>
   </w:num>
   <w:num w:numId="3">
     <w:abstractNumId w:val="1"/>
   </w:num>
   <w:num w:numId="4">
-    <w:abstractNumId w:val="2"/>
+    <w:abstractNumId w:val="3"/>
   </w:num>
   <w:num w:numId="5">
-    <w:abstractNumId w:val="3"/>
+    <w:abstractNumId w:val="5"/>
+  </w:num>
+  <w:num w:numId="6">
+    <w:abstractNumId w:val="4"/>
+  </w:num>
+  <w:num w:numId="7">
+    <w:abstractNumId w:val="2"/>
   </w:num>
 </w:numbering>
 </file>

</xml_diff>